<commit_message>
tussentijds verslag, pinnen distsensor
</commit_message>
<xml_diff>
--- a/pinnen.docx
+++ b/pinnen.docx
@@ -22,18 +22,12 @@
     </w:p>
     <w:p>
       <w:r>
-        <w:t>Motor 2 (up</w:t>
-      </w:r>
-      <w:r>
-        <w:t>): (17,23) = in java (0,4)</w:t>
+        <w:t>Motor 2 (up): (17,23) = in java (0,4)</w:t>
       </w:r>
     </w:p>
     <w:p>
       <w:r>
-        <w:t>Motor 3 (right</w:t>
-      </w:r>
-      <w:r>
-        <w:t>): (9,7) = in java (13,11)</w:t>
+        <w:t>Motor 3 (right): (9,7) = in java (13,11)</w:t>
       </w:r>
     </w:p>
     <w:p>
@@ -44,6 +38,27 @@
       <w:proofErr w:type="spellEnd"/>
       <w:r>
         <w:t xml:space="preserve"> (up): 18 = in java 1</w:t>
+      </w:r>
+    </w:p>
+    <w:p>
+      <w:r>
+        <w:t>(10,11) = in java(</w:t>
+      </w:r>
+      <w:proofErr w:type="spellStart"/>
+      <w:r>
+        <w:t>mosi,sclk</w:t>
+      </w:r>
+      <w:proofErr w:type="spellEnd"/>
+      <w:r>
+        <w:t xml:space="preserve"> of 12,14 == de </w:t>
+      </w:r>
+      <w:proofErr w:type="spellStart"/>
+      <w:r>
+        <w:t>pinnen</w:t>
+      </w:r>
+      <w:proofErr w:type="spellEnd"/>
+      <w:r>
+        <w:t xml:space="preserve"> van motor 4!!)</w:t>
       </w:r>
     </w:p>
     <w:sectPr>

</xml_diff>